<commit_message>
removed rejected NSF proposal
</commit_message>
<xml_diff>
--- a/Stout_simpleCV.docx
+++ b/Stout_simpleCV.docx
@@ -170,8 +170,6 @@
       <w:r>
         <w:t>Minor: Biomedical Engineering</w:t>
       </w:r>
-      <w:bookmarkStart w:id="0" w:name="_GoBack"/>
-      <w:bookmarkEnd w:id="0"/>
     </w:p>
     <w:p>
       <w:pPr>
@@ -914,41 +912,8 @@
       <w:pPr>
         <w:spacing w:after="0"/>
       </w:pPr>
-    </w:p>
-    <w:p>
-      <w:pPr>
-        <w:spacing w:after="0"/>
-        <w:rPr>
-          <w:b/>
-        </w:rPr>
-      </w:pPr>
-      <w:r>
-        <w:rPr>
-          <w:b/>
-        </w:rPr>
-        <w:t>RESEARCH UNDER REVIEW</w:t>
-      </w:r>
-    </w:p>
-    <w:p>
-      <w:pPr>
-        <w:pStyle w:val="ListParagraph"/>
-        <w:numPr>
-          <w:ilvl w:val="0"/>
-          <w:numId w:val="17"/>
-        </w:numPr>
-        <w:spacing w:after="0"/>
-        <w:rPr>
-          <w:b/>
-        </w:rPr>
-      </w:pPr>
-      <w:r>
-        <w:t>“Expanding an Online Engineering Learning Environment to a Diverse Population of Learners”, NSF-TUES Proposal. PI: Marc Veletzos, Co-PI: Franco Capaldi and Devin R. Berg, Budget: $600,000.</w:t>
-      </w:r>
-    </w:p>
-    <w:p>
-      <w:pPr>
-        <w:spacing w:after="0"/>
-      </w:pPr>
+      <w:bookmarkStart w:id="0" w:name="_GoBack"/>
+      <w:bookmarkEnd w:id="0"/>
     </w:p>
     <w:p>
       <w:pPr>
@@ -1202,6 +1167,7 @@
         <w:spacing w:after="0"/>
       </w:pPr>
       <w:r>
+        <w:lastRenderedPageBreak/>
         <w:t>D. R. Berg, P. Y. Li, and A. G. Erdman. Achieving dexterous manipulation for minimally invasive surgical robots through the use of hydraulics. In Proceedings of the 2012 ASME Dynamic Systems and Control Conference, Fort Lauderdale, FL, 2012. ASME. (Best Paper in Session)</w:t>
       </w:r>
     </w:p>

</xml_diff>

<commit_message>
added ASEE NMw paper
</commit_message>
<xml_diff>
--- a/Stout_simpleCV.docx
+++ b/Stout_simpleCV.docx
@@ -912,8 +912,6 @@
       <w:pPr>
         <w:spacing w:after="0"/>
       </w:pPr>
-      <w:bookmarkStart w:id="0" w:name="_GoBack"/>
-      <w:bookmarkEnd w:id="0"/>
     </w:p>
     <w:p>
       <w:pPr>
@@ -1195,7 +1193,40 @@
         <w:spacing w:after="0"/>
       </w:pPr>
       <w:r>
-        <w:t>F. Capaldi and D. R. Berg. Outcomes of using an infinitely explorable online learning system. In Proceedings of the 2013 ASEE Annual Conference, Atlanta, GA, 2013. ASEE. Accepted</w:t>
+        <w:t xml:space="preserve">D.R. Berg. </w:t>
+      </w:r>
+      <w:r>
+        <w:t>Experiences with inquiry-based learning in an introductory mechanics</w:t>
+      </w:r>
+      <w:r>
+        <w:t xml:space="preserve"> </w:t>
+      </w:r>
+      <w:r>
+        <w:t>course. In Proceedings of the 2013 ASEE North Midwest Section Conference,</w:t>
+      </w:r>
+      <w:r>
+        <w:t xml:space="preserve"> </w:t>
+      </w:r>
+      <w:bookmarkStart w:id="0" w:name="_GoBack"/>
+      <w:bookmarkEnd w:id="0"/>
+      <w:r>
+        <w:t>Fargo, ND, 2013. ASEE</w:t>
+      </w:r>
+    </w:p>
+    <w:p>
+      <w:pPr>
+        <w:pStyle w:val="ListParagraph"/>
+        <w:numPr>
+          <w:ilvl w:val="0"/>
+          <w:numId w:val="15"/>
+        </w:numPr>
+        <w:spacing w:after="0"/>
+      </w:pPr>
+      <w:r>
+        <w:t>F. Capaldi and D. R. Berg. Outcomes of using an infinitely explorable online learning system. In Proceedings of the 2013 ASEE Annual Conference</w:t>
+      </w:r>
+      <w:r>
+        <w:t>, Atlanta, GA, 2013. ASEE.</w:t>
       </w:r>
     </w:p>
     <w:p>

</xml_diff>

<commit_message>
added ASEE Annual Conf. review status
</commit_message>
<xml_diff>
--- a/Stout_simpleCV.docx
+++ b/Stout_simpleCV.docx
@@ -452,7 +452,23 @@
           <w:shd w:val="clear" w:color="auto" w:fill="FFFFFF"/>
         </w:rPr>
         <w:lastRenderedPageBreak/>
-        <w:t>Mentored various undergraduate and graduate engineering design groups in the medical device. development process and general engineering design.</w:t>
+        <w:t xml:space="preserve">Mentored various undergraduate and graduate engineering design groups in the medical device. </w:t>
+      </w:r>
+      <w:proofErr w:type="gramStart"/>
+      <w:r>
+        <w:rPr>
+          <w:rFonts w:cs="Arial"/>
+          <w:shd w:val="clear" w:color="auto" w:fill="FFFFFF"/>
+        </w:rPr>
+        <w:t>development</w:t>
+      </w:r>
+      <w:proofErr w:type="gramEnd"/>
+      <w:r>
+        <w:rPr>
+          <w:rFonts w:cs="Arial"/>
+          <w:shd w:val="clear" w:color="auto" w:fill="FFFFFF"/>
+        </w:rPr>
+        <w:t xml:space="preserve"> process and general engineering design.</w:t>
       </w:r>
     </w:p>
     <w:p>
@@ -759,7 +775,15 @@
         <w:spacing w:after="0"/>
       </w:pPr>
       <w:r>
-        <w:t>Conducted an experimental study evaluating the accuracy, precision, and repeatability of an Optotrak motion capture camera system.</w:t>
+        <w:t xml:space="preserve">Conducted an experimental study evaluating the accuracy, precision, and repeatability of an </w:t>
+      </w:r>
+      <w:proofErr w:type="spellStart"/>
+      <w:r>
+        <w:t>Optotrak</w:t>
+      </w:r>
+      <w:proofErr w:type="spellEnd"/>
+      <w:r>
+        <w:t xml:space="preserve"> motion capture camera system.</w:t>
       </w:r>
     </w:p>
     <w:p>
@@ -937,6 +961,86 @@
         <w:spacing w:after="0"/>
       </w:pPr>
       <w:r>
+        <w:rPr>
+          <w:color w:val="000000"/>
+        </w:rPr>
+        <w:t>2013</w:t>
+      </w:r>
+      <w:r>
+        <w:rPr>
+          <w:color w:val="000000"/>
+        </w:rPr>
+        <w:t xml:space="preserve"> – </w:t>
+      </w:r>
+      <w:r>
+        <w:rPr>
+          <w:color w:val="000000"/>
+        </w:rPr>
+        <w:t>present</w:t>
+      </w:r>
+      <w:r>
+        <w:rPr>
+          <w:color w:val="000000"/>
+        </w:rPr>
+        <w:t xml:space="preserve">, </w:t>
+      </w:r>
+      <w:r>
+        <w:rPr>
+          <w:color w:val="000000"/>
+        </w:rPr>
+        <w:t>Director: ASEE Mechanics Division Executive Committee</w:t>
+      </w:r>
+    </w:p>
+    <w:p>
+      <w:pPr>
+        <w:pStyle w:val="ListParagraph"/>
+        <w:numPr>
+          <w:ilvl w:val="0"/>
+          <w:numId w:val="12"/>
+        </w:numPr>
+        <w:spacing w:after="0"/>
+      </w:pPr>
+      <w:r>
+        <w:t>201</w:t>
+      </w:r>
+      <w:r>
+        <w:t>3</w:t>
+      </w:r>
+      <w:r>
+        <w:t xml:space="preserve"> – </w:t>
+      </w:r>
+      <w:r>
+        <w:t>present</w:t>
+      </w:r>
+      <w:r>
+        <w:t>,</w:t>
+      </w:r>
+      <w:r>
+        <w:t xml:space="preserve"> Reviewer: AS</w:t>
+      </w:r>
+      <w:r>
+        <w:t>E</w:t>
+      </w:r>
+      <w:r>
+        <w:t xml:space="preserve">E </w:t>
+      </w:r>
+      <w:r>
+        <w:t>Annual</w:t>
+      </w:r>
+      <w:r>
+        <w:t xml:space="preserve"> Conference</w:t>
+      </w:r>
+    </w:p>
+    <w:p>
+      <w:pPr>
+        <w:pStyle w:val="ListParagraph"/>
+        <w:numPr>
+          <w:ilvl w:val="0"/>
+          <w:numId w:val="12"/>
+        </w:numPr>
+        <w:spacing w:after="0"/>
+      </w:pPr>
+      <w:r>
         <w:t>2012</w:t>
       </w:r>
       <w:r>
@@ -974,7 +1078,13 @@
         <w:t>,</w:t>
       </w:r>
       <w:r>
-        <w:t xml:space="preserve"> Manufacturing Engineering Advisory Board, member</w:t>
+        <w:t xml:space="preserve"> </w:t>
+      </w:r>
+      <w:r>
+        <w:t xml:space="preserve">Member: </w:t>
+      </w:r>
+      <w:r>
+        <w:t>Manufacturing Engineering Advisory Board</w:t>
       </w:r>
     </w:p>
     <w:p>
@@ -999,8 +1109,16 @@
         <w:t>,</w:t>
       </w:r>
       <w:r>
-        <w:t xml:space="preserve"> Bylaws Revision Committee, member</w:t>
-      </w:r>
+        <w:t xml:space="preserve"> </w:t>
+      </w:r>
+      <w:r>
+        <w:t xml:space="preserve">Member: </w:t>
+      </w:r>
+      <w:r>
+        <w:t>Bylaws Revision Committee</w:t>
+      </w:r>
+      <w:bookmarkStart w:id="0" w:name="_GoBack"/>
+      <w:bookmarkEnd w:id="0"/>
     </w:p>
     <w:p>
       <w:pPr>
@@ -1042,7 +1160,39 @@
         <w:spacing w:after="0"/>
       </w:pPr>
       <w:r>
-        <w:t>Z. G. Liu, D. R. Berg, V. N. Vasys, M. E. Dettmann, B. Zielinska, and J. J. Schauer. Analysis of C1, C2, and C10 through C33 particle-phase and semi-volatile organic compound emissions from heavy-duty diesel engines. Atmospheric Environment, 44(8):1108-1115, 2010</w:t>
+        <w:t xml:space="preserve">Z. G. Liu, D. R. Berg, V. N. </w:t>
+      </w:r>
+      <w:proofErr w:type="spellStart"/>
+      <w:r>
+        <w:t>Vasys</w:t>
+      </w:r>
+      <w:proofErr w:type="spellEnd"/>
+      <w:r>
+        <w:t xml:space="preserve">, M. E. </w:t>
+      </w:r>
+      <w:proofErr w:type="spellStart"/>
+      <w:r>
+        <w:t>Dettmann</w:t>
+      </w:r>
+      <w:proofErr w:type="spellEnd"/>
+      <w:r>
+        <w:t xml:space="preserve">, B. </w:t>
+      </w:r>
+      <w:proofErr w:type="spellStart"/>
+      <w:r>
+        <w:t>Zielinska</w:t>
+      </w:r>
+      <w:proofErr w:type="spellEnd"/>
+      <w:r>
+        <w:t xml:space="preserve">, and J. J. </w:t>
+      </w:r>
+      <w:proofErr w:type="spellStart"/>
+      <w:r>
+        <w:t>Schauer</w:t>
+      </w:r>
+      <w:proofErr w:type="spellEnd"/>
+      <w:r>
+        <w:t>. Analysis of C1, C2, and C10 through C33 particle-phase and semi-volatile organic compound emissions from heavy-duty diesel engines. Atmospheric Environment, 44(8):1108-1115, 2010</w:t>
       </w:r>
     </w:p>
     <w:p>
@@ -1055,7 +1205,39 @@
         <w:spacing w:after="0"/>
       </w:pPr>
       <w:r>
-        <w:t>Z. G. Liu, D. R. Berg, T. A. Swor, J. J. Schauer, and B. Zielinska. A study on the emissions of chemical species from heavy-duty diesel engines and the effects of modern aftertreatment technology. SAE Technical Paper Series 2009-01-1084, 2009</w:t>
+        <w:t xml:space="preserve">Z. G. Liu, D. R. Berg, T. A. </w:t>
+      </w:r>
+      <w:proofErr w:type="spellStart"/>
+      <w:r>
+        <w:t>Swor</w:t>
+      </w:r>
+      <w:proofErr w:type="spellEnd"/>
+      <w:r>
+        <w:t xml:space="preserve">, J. J. </w:t>
+      </w:r>
+      <w:proofErr w:type="spellStart"/>
+      <w:r>
+        <w:t>Schauer</w:t>
+      </w:r>
+      <w:proofErr w:type="spellEnd"/>
+      <w:r>
+        <w:t xml:space="preserve">, and B. </w:t>
+      </w:r>
+      <w:proofErr w:type="spellStart"/>
+      <w:r>
+        <w:t>Zielinska</w:t>
+      </w:r>
+      <w:proofErr w:type="spellEnd"/>
+      <w:r>
+        <w:t xml:space="preserve">. A study on the emissions of chemical species from heavy-duty diesel engines and the effects of modern </w:t>
+      </w:r>
+      <w:proofErr w:type="spellStart"/>
+      <w:r>
+        <w:t>aftertreatment</w:t>
+      </w:r>
+      <w:proofErr w:type="spellEnd"/>
+      <w:r>
+        <w:t xml:space="preserve"> technology. SAE Technical Paper Series 2009-01-1084, 2009</w:t>
       </w:r>
     </w:p>
     <w:p>
@@ -1068,7 +1250,31 @@
         <w:spacing w:after="0"/>
       </w:pPr>
       <w:r>
-        <w:t>J. Schmidt, D. R. Berg, L. Ploeg, and H. L. Ploeg. Precision, repeatability and accuracy of optotrak optical motion tracking systems. International Journal of Experimental and Computational Biomechanics, 1(1):114-127, 2009</w:t>
+        <w:t xml:space="preserve">J. Schmidt, D. R. Berg, L. </w:t>
+      </w:r>
+      <w:proofErr w:type="spellStart"/>
+      <w:r>
+        <w:t>Ploeg</w:t>
+      </w:r>
+      <w:proofErr w:type="spellEnd"/>
+      <w:r>
+        <w:t xml:space="preserve">, and H. L. </w:t>
+      </w:r>
+      <w:proofErr w:type="spellStart"/>
+      <w:r>
+        <w:t>Ploeg</w:t>
+      </w:r>
+      <w:proofErr w:type="spellEnd"/>
+      <w:r>
+        <w:t xml:space="preserve">. Precision, repeatability and accuracy of </w:t>
+      </w:r>
+      <w:proofErr w:type="spellStart"/>
+      <w:r>
+        <w:t>optotrak</w:t>
+      </w:r>
+      <w:proofErr w:type="spellEnd"/>
+      <w:r>
+        <w:t xml:space="preserve"> optical motion tracking systems. International Journal of Experimental and Computational Biomechanics, 1(1):114-127, 2009</w:t>
       </w:r>
     </w:p>
     <w:p>
@@ -1081,7 +1287,15 @@
         <w:spacing w:after="0"/>
       </w:pPr>
       <w:r>
-        <w:t>Z. G. Liu, D. R. Berg, and J. J. Schauer. Effects of a zeolite-selective catalytic reduction system on comprehensive emissions from a heavy-duty diesel engine. Journal of the Air &amp; Waste Management Association, 58(10), 2008</w:t>
+        <w:t xml:space="preserve">Z. G. Liu, D. R. Berg, and J. J. </w:t>
+      </w:r>
+      <w:proofErr w:type="spellStart"/>
+      <w:r>
+        <w:t>Schauer</w:t>
+      </w:r>
+      <w:proofErr w:type="spellEnd"/>
+      <w:r>
+        <w:t>. Effects of a zeolite-selective catalytic reduction system on comprehensive emissions from a heavy-duty diesel engine. Journal of the Air &amp; Waste Management Association, 58(10), 2008</w:t>
       </w:r>
     </w:p>
     <w:p>
@@ -1094,7 +1308,23 @@
         <w:spacing w:after="0"/>
       </w:pPr>
       <w:r>
-        <w:t>Z. G. Liu, D. R. Berg, T. A. Swor, and J. J. Schauer. Comparative analysis on the effects of diesel particulate filter and selective catalytic reduction systems on a wide spectrum of chemical species emissions. Environmental Science and Technology, 42(16):6080-6085, 2008</w:t>
+        <w:t xml:space="preserve">Z. G. Liu, D. R. Berg, T. A. </w:t>
+      </w:r>
+      <w:proofErr w:type="spellStart"/>
+      <w:r>
+        <w:t>Swor</w:t>
+      </w:r>
+      <w:proofErr w:type="spellEnd"/>
+      <w:r>
+        <w:t xml:space="preserve">, and J. J. </w:t>
+      </w:r>
+      <w:proofErr w:type="spellStart"/>
+      <w:r>
+        <w:t>Schauer</w:t>
+      </w:r>
+      <w:proofErr w:type="spellEnd"/>
+      <w:r>
+        <w:t>. Comparative analysis on the effects of diesel particulate filter and selective catalytic reduction systems on a wide spectrum of chemical species emissions. Environmental Science and Technology, 42(16):6080-6085, 2008</w:t>
       </w:r>
     </w:p>
     <w:p>
@@ -1107,7 +1337,15 @@
         <w:spacing w:after="0"/>
       </w:pPr>
       <w:r>
-        <w:t>Z. G. Liu, D. R. Berg, and J. J. Schauer. An analysis of methods for measuring particulate matter mass emissions. SAE Technical Paper Series 2008-01-1748, 2008</w:t>
+        <w:t xml:space="preserve">Z. G. Liu, D. R. Berg, and J. J. </w:t>
+      </w:r>
+      <w:proofErr w:type="spellStart"/>
+      <w:r>
+        <w:t>Schauer</w:t>
+      </w:r>
+      <w:proofErr w:type="spellEnd"/>
+      <w:r>
+        <w:t>. An analysis of methods for measuring particulate matter mass emissions. SAE Technical Paper Series 2008-01-1748, 2008</w:t>
       </w:r>
     </w:p>
     <w:p>
@@ -1120,7 +1358,15 @@
         <w:spacing w:after="0"/>
       </w:pPr>
       <w:r>
-        <w:t>Z. G. Liu, D. R. Berg, and J. J. Schauer. Detailed effects of a diesel particulate filter on the reduction of chemical species emissions. SAE Technical Paper Series 2008-01-0333, 2008</w:t>
+        <w:t xml:space="preserve">Z. G. Liu, D. R. Berg, and J. J. </w:t>
+      </w:r>
+      <w:proofErr w:type="spellStart"/>
+      <w:r>
+        <w:t>Schauer</w:t>
+      </w:r>
+      <w:proofErr w:type="spellEnd"/>
+      <w:r>
+        <w:t>. Detailed effects of a diesel particulate filter on the reduction of chemical species emissions. SAE Technical Paper Series 2008-01-0333, 2008</w:t>
       </w:r>
     </w:p>
     <w:p>
@@ -1152,6 +1398,7 @@
         <w:spacing w:after="0"/>
       </w:pPr>
       <w:r>
+        <w:lastRenderedPageBreak/>
         <w:t>D. R. Berg. Surgical robots under fluid power. In Proceedings of the 2013 Design of Medical Devices Conference, Minneapolis, MN, 2013. ASME</w:t>
       </w:r>
     </w:p>
@@ -1165,7 +1412,6 @@
         <w:spacing w:after="0"/>
       </w:pPr>
       <w:r>
-        <w:lastRenderedPageBreak/>
         <w:t>D. R. Berg, P. Y. Li, and A. G. Erdman. Achieving dexterous manipulation for minimally invasive surgical robots through the use of hydraulics. In Proceedings of the 2012 ASME Dynamic Systems and Control Conference, Fort Lauderdale, FL, 2012. ASME. (Best Paper in Session)</w:t>
       </w:r>
     </w:p>
@@ -1193,24 +1439,67 @@
         <w:spacing w:after="0"/>
       </w:pPr>
       <w:r>
-        <w:t xml:space="preserve">D.R. Berg. </w:t>
-      </w:r>
-      <w:r>
-        <w:t>Experiences with inquiry-based learning in an introductory mechanics</w:t>
+        <w:t>D.R. Berg. Experiences with inquiry-based learning in an introductory mechanics course. In Proceedings of the 2013 ASEE North Midwest Section Conference, Fargo, ND, 2013. ASEE</w:t>
+      </w:r>
+    </w:p>
+    <w:p>
+      <w:pPr>
+        <w:pStyle w:val="ListParagraph"/>
+        <w:numPr>
+          <w:ilvl w:val="0"/>
+          <w:numId w:val="15"/>
+        </w:numPr>
+        <w:spacing w:after="0"/>
+      </w:pPr>
+      <w:r>
+        <w:t>F. Capaldi and D. R. Berg. Outcomes of using an infinitely explorable online learning system. In Proceedings of the 2013 ASEE Annual Conference</w:t>
+      </w:r>
+      <w:r>
+        <w:t>, Atlanta, GA, 2013. ASEE.</w:t>
+      </w:r>
+    </w:p>
+    <w:p>
+      <w:pPr>
+        <w:pStyle w:val="ListParagraph"/>
+        <w:numPr>
+          <w:ilvl w:val="0"/>
+          <w:numId w:val="15"/>
+        </w:numPr>
+        <w:spacing w:after="0"/>
+      </w:pPr>
+      <w:r>
+        <w:t>D. R. Berg, L. A. Harder, and A. G. Erdman. Generating interest in technology and medical devices through an interactive educational game. In Proceedings of the 2012 ASEE Annual Conference, San Antonio, TX, 2012. ASEE</w:t>
+      </w:r>
+    </w:p>
+    <w:p>
+      <w:pPr>
+        <w:pStyle w:val="ListParagraph"/>
+        <w:numPr>
+          <w:ilvl w:val="0"/>
+          <w:numId w:val="15"/>
+        </w:numPr>
+        <w:spacing w:after="0"/>
+      </w:pPr>
+      <w:r>
+        <w:t xml:space="preserve">D. R. Berg, T. P. Kinney, P. Y. Li, and A. </w:t>
+      </w:r>
+      <w:r>
+        <w:t>G. Erdman. Determination of sur</w:t>
+      </w:r>
+      <w:r>
+        <w:t>gical robot tool force requirements through tissue manipulation and suture force</w:t>
       </w:r>
       <w:r>
         <w:t xml:space="preserve"> </w:t>
       </w:r>
       <w:r>
-        <w:t>course. In Proceedings of the 2013 ASEE North Midwest Section Conference,</w:t>
+        <w:t>measurement. In Proceedings of the 2011 Design of Medical Devices Conference,</w:t>
       </w:r>
       <w:r>
         <w:t xml:space="preserve"> </w:t>
       </w:r>
-      <w:bookmarkStart w:id="0" w:name="_GoBack"/>
-      <w:bookmarkEnd w:id="0"/>
-      <w:r>
-        <w:t>Fargo, ND, 2013. ASEE</w:t>
+      <w:r>
+        <w:t>Minneapolis, MN, 2011. ASME</w:t>
       </w:r>
     </w:p>
     <w:p>
@@ -1223,67 +1512,23 @@
         <w:spacing w:after="0"/>
       </w:pPr>
       <w:r>
-        <w:t>F. Capaldi and D. R. Berg. Outcomes of using an infinitely explorable online learning system. In Proceedings of the 2013 ASEE Annual Conference</w:t>
-      </w:r>
-      <w:r>
-        <w:t>, Atlanta, GA, 2013. ASEE.</w:t>
-      </w:r>
-    </w:p>
-    <w:p>
-      <w:pPr>
-        <w:pStyle w:val="ListParagraph"/>
-        <w:numPr>
-          <w:ilvl w:val="0"/>
-          <w:numId w:val="15"/>
-        </w:numPr>
-        <w:spacing w:after="0"/>
-      </w:pPr>
-      <w:r>
-        <w:t>D. R. Berg, L. A. Harder, and A. G. Erdman. Generating interest in technology and medical devices through an interactive educational game. In Proceedings of the 2012 ASEE Annual Conference, San Antonio, TX, 2012. ASEE</w:t>
-      </w:r>
-    </w:p>
-    <w:p>
-      <w:pPr>
-        <w:pStyle w:val="ListParagraph"/>
-        <w:numPr>
-          <w:ilvl w:val="0"/>
-          <w:numId w:val="15"/>
-        </w:numPr>
-        <w:spacing w:after="0"/>
-      </w:pPr>
-      <w:r>
-        <w:t xml:space="preserve">D. R. Berg, T. P. Kinney, P. Y. Li, and A. </w:t>
-      </w:r>
-      <w:r>
-        <w:t>G. Erdman. Determination of sur</w:t>
-      </w:r>
-      <w:r>
-        <w:t>gical robot tool force requirements through tissue manipulation and suture force</w:t>
-      </w:r>
-      <w:r>
-        <w:t xml:space="preserve"> </w:t>
-      </w:r>
-      <w:r>
-        <w:t>measurement. In Proceedings of the 2011 Design of Medical Devices Conference,</w:t>
-      </w:r>
-      <w:r>
-        <w:t xml:space="preserve"> </w:t>
-      </w:r>
-      <w:r>
-        <w:t>Minneapolis, MN, 2011. ASME</w:t>
-      </w:r>
-    </w:p>
-    <w:p>
-      <w:pPr>
-        <w:pStyle w:val="ListParagraph"/>
-        <w:numPr>
-          <w:ilvl w:val="0"/>
-          <w:numId w:val="15"/>
-        </w:numPr>
-        <w:spacing w:after="0"/>
-      </w:pPr>
-      <w:r>
-        <w:t>D. R. Berg, A. Carlson, W. K. Durfee, R. M. Sweet, and T. Reihsen. Low-cost,</w:t>
+        <w:t xml:space="preserve">D. R. Berg, A. Carlson, W. K. </w:t>
+      </w:r>
+      <w:proofErr w:type="spellStart"/>
+      <w:r>
+        <w:t>Durfee</w:t>
+      </w:r>
+      <w:proofErr w:type="spellEnd"/>
+      <w:r>
+        <w:t xml:space="preserve">, R. M. Sweet, and T. </w:t>
+      </w:r>
+      <w:proofErr w:type="spellStart"/>
+      <w:r>
+        <w:t>Reihsen</w:t>
+      </w:r>
+      <w:proofErr w:type="spellEnd"/>
+      <w:r>
+        <w:t>. Low-cost,</w:t>
       </w:r>
       <w:r>
         <w:t xml:space="preserve"> </w:t>

</xml_diff>